<commit_message>
Adding project plan document
</commit_message>
<xml_diff>
--- a/Documentação/Plano de Projeto/Grupo2.06_plano.docx
+++ b/Documentação/Plano de Projeto/Grupo2.06_plano.docx
@@ -63,7 +63,7 @@
           <w:szCs w:val="32"/>
           <w:rtl w:val="0"/>
         </w:rPr>
-        <w:t xml:space="preserve">    </w:t>
+        <w:t xml:space="preserve">     </w:t>
       </w:r>
       <w:r>
         <w:rPr>
@@ -95,7 +95,7 @@
           <w:szCs w:val="32"/>
           <w:rtl w:val="0"/>
         </w:rPr>
-        <w:t xml:space="preserve">      </w:t>
+        <w:t xml:space="preserve">       </w:t>
       </w:r>
       <w:r>
         <w:rPr>

</xml_diff>